<commit_message>
Complete Notebook Analyses Write-up; Need to finish Results/Discussion/Conclusion
</commit_message>
<xml_diff>
--- a/Macumber_Coursera_Capstone_G_Report_001.docx
+++ b/Macumber_Coursera_Capstone_G_Report_001.docx
@@ -547,7 +547,13 @@
         <w:t>five-minute</w:t>
       </w:r>
       <w:r>
-        <w:t xml:space="preserve"> walk (416 m). A total of 4331 venues were returned</w:t>
+        <w:t xml:space="preserve"> walk (416 m). A total of 4</w:t>
+      </w:r>
+      <w:r>
+        <w:t>168</w:t>
+      </w:r>
+      <w:r>
+        <w:t xml:space="preserve"> venues were returned</w:t>
       </w:r>
       <w:r>
         <w:t xml:space="preserve">. There </w:t>
@@ -556,7 +562,13 @@
         <w:t>were</w:t>
       </w:r>
       <w:r>
-        <w:t xml:space="preserve"> 1825 venues associated with </w:t>
+        <w:t xml:space="preserve"> 1</w:t>
+      </w:r>
+      <w:r>
+        <w:t>662</w:t>
+      </w:r>
+      <w:r>
+        <w:t xml:space="preserve"> venues associated with </w:t>
       </w:r>
       <w:r>
         <w:t xml:space="preserve">Ottawa stations (n = 12) and </w:t>
@@ -577,10 +589,16 @@
         <w:t>±</w:t>
       </w:r>
       <w:r>
-        <w:t xml:space="preserve"> 38</w:t>
-      </w:r>
-      <w:r>
-        <w:t>) compared to Ottawa stations (152</w:t>
+        <w:t xml:space="preserve"> </w:t>
+      </w:r>
+      <w:r>
+        <w:t>41</w:t>
+      </w:r>
+      <w:r>
+        <w:t>) compared to Ottawa stations (1</w:t>
+      </w:r>
+      <w:r>
+        <w:t>39</w:t>
       </w:r>
       <w:r>
         <w:t xml:space="preserve"> </w:t>
@@ -592,7 +610,10 @@
         <w:t>±</w:t>
       </w:r>
       <w:r>
-        <w:t xml:space="preserve"> 38</w:t>
+        <w:t xml:space="preserve"> </w:t>
+      </w:r>
+      <w:r>
+        <w:t>41</w:t>
       </w:r>
       <w:r>
         <w:t>). Toronto stations had on average a greater number of “Food” and “Professional &amp; Other Places” venues</w:t>
@@ -610,10 +631,10 @@
         <w:t>±</w:t>
       </w:r>
       <w:r>
-        <w:t xml:space="preserve"> </w:t>
-      </w:r>
-      <w:r>
-        <w:t>11</w:t>
+        <w:t xml:space="preserve"> 1</w:t>
+      </w:r>
+      <w:r>
+        <w:t>2</w:t>
       </w:r>
       <w:r>
         <w:t xml:space="preserve"> and 55</w:t>
@@ -628,10 +649,7 @@
         <w:t>±</w:t>
       </w:r>
       <w:r>
-        <w:t xml:space="preserve"> </w:t>
-      </w:r>
-      <w:r>
-        <w:t>27</w:t>
+        <w:t xml:space="preserve"> 27</w:t>
       </w:r>
       <w:r>
         <w:t>)</w:t>
@@ -640,7 +658,10 @@
         <w:t xml:space="preserve"> than Ottawa stations</w:t>
       </w:r>
       <w:r>
-        <w:t xml:space="preserve"> (22</w:t>
+        <w:t xml:space="preserve"> (2</w:t>
+      </w:r>
+      <w:r>
+        <w:t>1</w:t>
       </w:r>
       <w:r>
         <w:t xml:space="preserve"> </w:t>
@@ -652,13 +673,16 @@
         <w:t>±</w:t>
       </w:r>
       <w:r>
-        <w:t xml:space="preserve"> </w:t>
-      </w:r>
-      <w:r>
-        <w:t>11</w:t>
-      </w:r>
-      <w:r>
-        <w:t xml:space="preserve"> and 30</w:t>
+        <w:t xml:space="preserve"> 1</w:t>
+      </w:r>
+      <w:r>
+        <w:t>2</w:t>
+      </w:r>
+      <w:r>
+        <w:t xml:space="preserve"> and 3</w:t>
+      </w:r>
+      <w:r>
+        <w:t>1</w:t>
       </w:r>
       <w:r>
         <w:t xml:space="preserve"> </w:t>
@@ -670,10 +694,7 @@
         <w:t>±</w:t>
       </w:r>
       <w:r>
-        <w:t xml:space="preserve"> </w:t>
-      </w:r>
-      <w:r>
-        <w:t>27</w:t>
+        <w:t xml:space="preserve"> 27</w:t>
       </w:r>
       <w:r>
         <w:t>)</w:t>
@@ -682,7 +703,19 @@
         <w:t>.</w:t>
       </w:r>
       <w:r>
-        <w:t xml:space="preserve"> In total 401 unique categories were returned, with Toronto stations having 321 and Ottawa stations having 309. Toronto stations had on average a greater number of unique categories (83</w:t>
+        <w:t xml:space="preserve"> In total </w:t>
+      </w:r>
+      <w:r>
+        <w:t>393</w:t>
+      </w:r>
+      <w:r>
+        <w:t xml:space="preserve"> unique categories were returned, with Toronto stations having 321 and Ottawa stations having </w:t>
+      </w:r>
+      <w:r>
+        <w:t>290</w:t>
+      </w:r>
+      <w:r>
+        <w:t>. Toronto stations had on average a greater number of unique categories (83</w:t>
       </w:r>
       <w:r>
         <w:t xml:space="preserve"> </w:t>
@@ -694,13 +727,16 @@
         <w:t>±</w:t>
       </w:r>
       <w:r>
-        <w:t xml:space="preserve"> </w:t>
-      </w:r>
-      <w:r>
-        <w:t>15</w:t>
-      </w:r>
-      <w:r>
-        <w:t>) than Ottawa stations (72</w:t>
+        <w:t xml:space="preserve"> 1</w:t>
+      </w:r>
+      <w:r>
+        <w:t>6</w:t>
+      </w:r>
+      <w:r>
+        <w:t>) than Ottawa stations (</w:t>
+      </w:r>
+      <w:r>
+        <w:t>66</w:t>
       </w:r>
       <w:r>
         <w:t xml:space="preserve"> </w:t>
@@ -712,13 +748,11 @@
         <w:t>±</w:t>
       </w:r>
       <w:r>
-        <w:t xml:space="preserve"> </w:t>
-      </w:r>
-      <w:r>
-        <w:t>15</w:t>
-      </w:r>
-      <w:bookmarkStart w:id="0" w:name="_GoBack"/>
-      <w:bookmarkEnd w:id="0"/>
+        <w:t xml:space="preserve"> 1</w:t>
+      </w:r>
+      <w:r>
+        <w:t>6</w:t>
+      </w:r>
       <w:r>
         <w:t xml:space="preserve">) </w:t>
       </w:r>
@@ -754,12 +788,24 @@
         <w:rPr>
           <w:lang w:val="en-US"/>
         </w:rPr>
-        <w:t>. The dashed grey line marks the cut-off resulting in seven clusters, three of which contain only a single member. Two of</w:t>
+        <w:t xml:space="preserve">. The dashed grey line marks the cut-off resulting in seven clusters, </w:t>
       </w:r>
       <w:r>
         <w:rPr>
           <w:lang w:val="en-US"/>
         </w:rPr>
+        <w:t>four</w:t>
+      </w:r>
+      <w:r>
+        <w:rPr>
+          <w:lang w:val="en-US"/>
+        </w:rPr>
+        <w:t xml:space="preserve"> of which contain only a single member. Two of</w:t>
+      </w:r>
+      <w:r>
+        <w:rPr>
+          <w:lang w:val="en-US"/>
+        </w:rPr>
         <w:t xml:space="preserve"> the single member clusters</w:t>
       </w:r>
       <w:r>
@@ -797,18 +843,30 @@
         <w:rPr>
           <w:lang w:val="en-US"/>
         </w:rPr>
-        <w:t>, while only two Ottawa stations are found in Cluster 0</w:t>
+        <w:t>, while only t</w:t>
       </w:r>
       <w:r>
         <w:rPr>
           <w:lang w:val="en-US"/>
         </w:rPr>
-        <w:t xml:space="preserve">. Ottawa stations are found in most clusters, apart from Cluster 6, while Toronto stations are missing from Clusters 3 and 5. Based on the averages </w:t>
+        <w:t>hree</w:t>
       </w:r>
       <w:r>
         <w:rPr>
           <w:lang w:val="en-US"/>
         </w:rPr>
+        <w:t xml:space="preserve"> Ottawa stations are found in Cluster 0</w:t>
+      </w:r>
+      <w:r>
+        <w:rPr>
+          <w:lang w:val="en-US"/>
+        </w:rPr>
+        <w:t xml:space="preserve">. Based on the averages </w:t>
+      </w:r>
+      <w:r>
+        <w:rPr>
+          <w:lang w:val="en-US"/>
+        </w:rPr>
         <w:t>I</w:t>
       </w:r>
       <w:r>
@@ -827,7 +885,19 @@
         <w:rPr>
           <w:lang w:val="en-US"/>
         </w:rPr>
-        <w:t>, while Cluster 5 is defined by very high “Shop &amp; Service”.</w:t>
+        <w:t>, while Cluster 5 is defined by very high “</w:t>
+      </w:r>
+      <w:r>
+        <w:rPr>
+          <w:lang w:val="en-US"/>
+        </w:rPr>
+        <w:t>College &amp; University</w:t>
+      </w:r>
+      <w:r>
+        <w:rPr>
+          <w:lang w:val="en-US"/>
+        </w:rPr>
+        <w:t>”.</w:t>
       </w:r>
     </w:p>
     <w:p>
@@ -838,49 +908,121 @@
         <w:t>Leaf Node</w:t>
       </w:r>
       <w:r>
-        <w:t xml:space="preserve"> 0 is made up of eight (out of nine) members of Cluster 0 that have “Professional &amp; Other Places</w:t>
+        <w:t xml:space="preserve"> 0 is made up of </w:t>
+      </w:r>
+      <w:r>
+        <w:t>nine</w:t>
+      </w:r>
+      <w:r>
+        <w:t xml:space="preserve"> (out of </w:t>
+      </w:r>
+      <w:r>
+        <w:t>ten</w:t>
+      </w:r>
+      <w:r>
+        <w:t>) members of Cluster 0 that have “Professional &amp; Other Places</w:t>
       </w:r>
       <w:r>
         <w:t>”</w:t>
       </w:r>
       <w:r>
-        <w:t xml:space="preserve"> greater than 34.5%. </w:t>
+        <w:t xml:space="preserve"> greater than </w:t>
+      </w:r>
+      <w:r>
+        <w:t>35</w:t>
+      </w:r>
+      <w:r>
+        <w:t xml:space="preserve">%. </w:t>
       </w:r>
       <w:r>
         <w:t>Leaf Node</w:t>
       </w:r>
       <w:r>
-        <w:t xml:space="preserve"> 1 is made up of all five members of Cluster 4 having “Travel &amp; Transport” greater than 15.5%. </w:t>
+        <w:t xml:space="preserve"> 1 is made up of all five members of Cluster </w:t>
+      </w:r>
+      <w:r>
+        <w:t>2</w:t>
+      </w:r>
+      <w:r>
+        <w:t xml:space="preserve"> having “Travel &amp; Transport” greater than 15.5%. </w:t>
       </w:r>
       <w:r>
         <w:t>Leaf Node</w:t>
       </w:r>
       <w:r>
-        <w:t xml:space="preserve"> 2 is comprised of six members of Cluster 2 with “Travel &amp; Transport” greater than 6.5%. </w:t>
+        <w:t xml:space="preserve"> 2 is comprised of six </w:t>
+      </w:r>
+      <w:r>
+        <w:t>(out of seven)</w:t>
+      </w:r>
+      <w:r>
+        <w:t xml:space="preserve"> </w:t>
+      </w:r>
+      <w:r>
+        <w:t>members</w:t>
+      </w:r>
+      <w:r>
+        <w:t xml:space="preserve"> </w:t>
+      </w:r>
+      <w:r>
+        <w:t xml:space="preserve">of Cluster </w:t>
+      </w:r>
+      <w:r>
+        <w:t xml:space="preserve">1 </w:t>
+      </w:r>
+      <w:r>
+        <w:t xml:space="preserve">with “Travel &amp; Transport” greater than 6.5%. </w:t>
       </w:r>
       <w:r>
         <w:t>Leaf Node</w:t>
       </w:r>
       <w:r>
-        <w:t xml:space="preserve"> 3 is comprised of one member from each of Cluster 0, 2, 3, and 6 having “College &amp; University” greater than 2%. </w:t>
+        <w:t xml:space="preserve"> 3 is comprised of one member from Cluster </w:t>
+      </w:r>
+      <w:r>
+        <w:t>5</w:t>
+      </w:r>
+      <w:r>
+        <w:t xml:space="preserve"> </w:t>
+      </w:r>
+      <w:r>
+        <w:t xml:space="preserve">having less than 6.5% “Shop &amp; Service”. </w:t>
       </w:r>
       <w:r>
         <w:t>Leaf Node</w:t>
       </w:r>
       <w:r>
-        <w:t xml:space="preserve"> 4 is comprised of one member from Cluster </w:t>
-      </w:r>
-      <w:r>
-        <w:t>5</w:t>
-      </w:r>
-      <w:r>
-        <w:t xml:space="preserve"> and </w:t>
-      </w:r>
-      <w:r>
-        <w:t>two members from Cluster 1</w:t>
-      </w:r>
-      <w:r>
-        <w:t xml:space="preserve"> having “College &amp; University” less than 2%.</w:t>
+        <w:t xml:space="preserve"> 4 is comprised of one member from</w:t>
+      </w:r>
+      <w:r>
+        <w:t xml:space="preserve"> each of</w:t>
+      </w:r>
+      <w:r>
+        <w:t xml:space="preserve"> Cluster</w:t>
+      </w:r>
+      <w:r>
+        <w:t xml:space="preserve"> 0, 1, 3, 4 and 6 </w:t>
+      </w:r>
+      <w:r>
+        <w:t>having “</w:t>
+      </w:r>
+      <w:r>
+        <w:t>Shop &amp; Service</w:t>
+      </w:r>
+      <w:r>
+        <w:t xml:space="preserve">” </w:t>
+      </w:r>
+      <w:r>
+        <w:t>greater</w:t>
+      </w:r>
+      <w:r>
+        <w:t xml:space="preserve"> than </w:t>
+      </w:r>
+      <w:r>
+        <w:t>6.5</w:t>
+      </w:r>
+      <w:r>
+        <w:t>%.</w:t>
       </w:r>
     </w:p>
     <w:p>
@@ -900,36 +1042,161 @@
     </w:p>
     <w:p>
       <w:r>
-        <w:t xml:space="preserve">For the most part the hierarchical cluster analysis and the decision tree model arrived at similar groupings. Some differences existed as the decision tree grouped several stations together based on their percentage of “College &amp; University” venues, forming </w:t>
-      </w:r>
+        <w:t xml:space="preserve">For the most part the hierarchical cluster analysis and the decision tree model arrived at similar groupings. </w:t>
+      </w:r>
+      <w:r>
+        <w:t xml:space="preserve">The decision tree model separated St-George Station from Cluster 0, Dundas Station from Cluster 1. </w:t>
+      </w:r>
+      <w:r>
+        <w:t xml:space="preserve">Neither cluster analysis nor the decision tree model identified the possibility of </w:t>
+      </w:r>
+      <w:r>
+        <w:t xml:space="preserve">St-George Station </w:t>
+      </w:r>
+      <w:r>
+        <w:t>forming</w:t>
+      </w:r>
+      <w:r>
+        <w:t xml:space="preserve"> a cluster with </w:t>
+      </w:r>
+      <w:r>
+        <w:t>uOttawa Station and Museum Station based on their high percentages of “College &amp; University”. Nor did the analyses group St-Laurent Station and Queen Station based on their higher percentages of “Shop &amp; Service”.</w:t>
+      </w:r>
+    </w:p>
+    <w:p>
+      <w:r>
+        <w:t xml:space="preserve">A significant portion of Toronto </w:t>
+      </w:r>
+      <w:r>
+        <w:t>s</w:t>
+      </w:r>
+      <w:r>
+        <w:t>tations</w:t>
+      </w:r>
+      <w:r>
+        <w:t>, twelve out of fourteen,</w:t>
+      </w:r>
+      <w:r>
+        <w:t xml:space="preserve"> fall within Cluster 0</w:t>
+      </w:r>
+      <w:r>
+        <w:t xml:space="preserve">, 1 and </w:t>
+      </w:r>
+      <w:r>
+        <w:t xml:space="preserve">2 highlighting that </w:t>
+      </w:r>
+      <w:r>
+        <w:t xml:space="preserve">stations with </w:t>
+      </w:r>
+      <w:r>
+        <w:t xml:space="preserve">these proportions of venue </w:t>
+      </w:r>
+      <w:r>
+        <w:t>categories</w:t>
+      </w:r>
+      <w:r>
+        <w:t xml:space="preserve"> are characteristic of well-established metro stations.</w:t>
+      </w:r>
+      <w:r>
+        <w:t xml:space="preserve"> </w:t>
+      </w:r>
+      <w:r>
+        <w:t xml:space="preserve">An even mix of Ottawa and Toronto stations </w:t>
+      </w:r>
+      <w:r>
+        <w:t>is seen in Cluster 1 and 2</w:t>
+      </w:r>
+      <w:r>
+        <w:t>,</w:t>
+      </w:r>
+      <w:r>
+        <w:t xml:space="preserve"> both</w:t>
+      </w:r>
+      <w:r>
+        <w:t xml:space="preserve"> </w:t>
+      </w:r>
+      <w:r>
+        <w:t xml:space="preserve">clusters are </w:t>
+      </w:r>
+      <w:r>
+        <w:t>characterised by an even spread of “Food”, “Professional &amp; Other Places” and “Shop &amp; Service” venues</w:t>
+      </w:r>
+      <w:r>
+        <w:t>, with Cluster 2 having elevated percentages of “Travel &amp; Transport” venues</w:t>
+      </w:r>
+      <w:r>
+        <w:t>.</w:t>
+      </w:r>
+    </w:p>
+    <w:p>
       <w:r>
         <w:t>Leaf Node</w:t>
       </w:r>
       <w:r>
-        <w:t xml:space="preserve"> 3.</w:t>
-      </w:r>
-      <w:r>
-        <w:t xml:space="preserve"> </w:t>
-      </w:r>
-    </w:p>
-    <w:p>
+        <w:t xml:space="preserve"> 0 / Cluster 0 contained Stations with high percentages “Professional &amp; Other Place” venues.</w:t>
+      </w:r>
+      <w:r>
+        <w:t xml:space="preserve"> </w:t>
+      </w:r>
+      <w:r>
+        <w:t xml:space="preserve">Toronto stations formed the majority of </w:t>
+      </w:r>
       <w:r>
         <w:t>Leaf Node</w:t>
       </w:r>
       <w:r>
-        <w:t xml:space="preserve"> 0 / Cluster 0 contained Stations with high percentages “Professional &amp; Other Place” venues.</w:t>
-      </w:r>
-      <w:r>
-        <w:t xml:space="preserve"> </w:t>
-      </w:r>
-      <w:r>
-        <w:t xml:space="preserve">Toronto stations formed the majority of </w:t>
-      </w:r>
-      <w:r>
-        <w:t>Leaf Node</w:t>
-      </w:r>
-      <w:r>
-        <w:t xml:space="preserve">/Cluster 0, with only two Ottawa stations present. This might highlight an area of needed development for Ottawa stations in </w:t>
+        <w:t>/Cluster 0, with only t</w:t>
+      </w:r>
+      <w:r>
+        <w:t>hree</w:t>
+      </w:r>
+      <w:r>
+        <w:t xml:space="preserve"> Ottawa stations present. </w:t>
+      </w:r>
+      <w:r>
+        <w:t xml:space="preserve">This is also the case for Ottawa stations in general as Toronto stations had on average a greater number of “Professional &amp; Other Places” venues (55 </w:t>
+      </w:r>
+      <w:r>
+        <w:rPr>
+          <w:rFonts w:cstheme="minorHAnsi"/>
+        </w:rPr>
+        <w:t>±</w:t>
+      </w:r>
+      <w:r>
+        <w:t xml:space="preserve"> 27) than Ottawa stations (31 </w:t>
+      </w:r>
+      <w:r>
+        <w:rPr>
+          <w:rFonts w:cstheme="minorHAnsi"/>
+        </w:rPr>
+        <w:t>±</w:t>
+      </w:r>
+      <w:r>
+        <w:t xml:space="preserve"> 27).</w:t>
+      </w:r>
+      <w:r>
+        <w:t xml:space="preserve"> </w:t>
+      </w:r>
+      <w:r>
+        <w:t>This highlight</w:t>
+      </w:r>
+      <w:r>
+        <w:t>s</w:t>
+      </w:r>
+      <w:r>
+        <w:t xml:space="preserve"> </w:t>
+      </w:r>
+      <w:r>
+        <w:t xml:space="preserve">a specific venue category in </w:t>
+      </w:r>
+      <w:r>
+        <w:t>need</w:t>
+      </w:r>
+      <w:r>
+        <w:t xml:space="preserve"> of </w:t>
+      </w:r>
+      <w:r>
+        <w:t xml:space="preserve">development for Ottawa stations in </w:t>
       </w:r>
       <w:r>
         <w:t>having</w:t>
@@ -937,43 +1204,26 @@
       <w:r>
         <w:t xml:space="preserve"> a greater amount of “Professional &amp; Other Place” venues located in proximity to them.</w:t>
       </w:r>
-    </w:p>
-    <w:p>
-      <w:r>
-        <w:t xml:space="preserve">An even mix of Ottawa and Toronto stations was found in </w:t>
-      </w:r>
-      <w:r>
-        <w:t>Leaf Node</w:t>
-      </w:r>
-      <w:r>
-        <w:t xml:space="preserve"> 2 / Cluster 2, characterised by an even spread of “Food”, “Professional &amp; Other Places” and “Shop &amp; Service” venues. A significant portion of Toronto Stations (n = 10) fall within Cluster 0 and 2 highlighting that these </w:t>
-      </w:r>
-      <w:r>
-        <w:t xml:space="preserve">proportions of venue </w:t>
-      </w:r>
-      <w:r>
-        <w:t xml:space="preserve">types are characteristic of </w:t>
-      </w:r>
-      <w:r>
-        <w:t>well-established</w:t>
-      </w:r>
-      <w:r>
-        <w:t xml:space="preserve"> metro stations.</w:t>
-      </w:r>
-    </w:p>
-    <w:p>
-      <w:r>
-        <w:t xml:space="preserve">Two extreme outliers that were comprised of a single dominant venue category type were seen in the box plots and the cluster analysis. Seventy-three percent of St-Laurent Station venues are “Shops &amp; Services” while 64% of uOttawa Station venues are “College &amp; University”. These outliers are not surprising as St-Laurent is one of Ottawa’s larger shopping malls and the University of Ottawa is Ottawa’s largest University. Yet this lack of diversity in venue category types at these stations may </w:t>
-      </w:r>
+      <w:r>
+        <w:t xml:space="preserve"> </w:t>
+      </w:r>
+    </w:p>
+    <w:p>
       <w:r>
         <w:lastRenderedPageBreak/>
-        <w:t xml:space="preserve">highlight an opportunity for an increase in other venue category types (e.g., Food, Professional &amp; Other Services) so that the </w:t>
+        <w:t xml:space="preserve">Two extreme outliers that were comprised of a single dominant venue category were seen in the box plots and the cluster analysis. Seventy-three percent of St-Laurent Station venues are “Shops &amp; Services” while 64% of uOttawa Station venues are “College &amp; University”. These outliers are not surprising as St-Laurent is one of Ottawa’s larger shopping malls and the University of Ottawa is Ottawa’s largest University. Yet this lack of diversity in venue category types at these stations may highlight an opportunity for an increase in other venue category types (e.g., Food, Professional &amp; Other Services) so that the </w:t>
       </w:r>
       <w:r>
         <w:t>proportion</w:t>
       </w:r>
       <w:r>
-        <w:t xml:space="preserve"> of venue types approaches those of Cluster 0 and 2, in which the majority of Toronto Stations cluster into.</w:t>
+        <w:t xml:space="preserve"> of venue types approaches those of Cluster 0</w:t>
+      </w:r>
+      <w:r>
+        <w:t>, 1</w:t>
+      </w:r>
+      <w:r>
+        <w:t xml:space="preserve"> and 2, in which the majority of Toronto Stations cluster into.</w:t>
       </w:r>
     </w:p>
     <w:p>
@@ -1001,6 +1251,7 @@
     </w:p>
     <w:p/>
     <w:p>
+      <w:bookmarkStart w:id="0" w:name="_GoBack"/>
       <w:r>
         <w:t xml:space="preserve">The assumption of this study is that Toronto Stations, representing an older and more established metro system, have had time to develop and showcase the typical configuration of venue types at metro stations. Indeed, </w:t>
       </w:r>
@@ -1028,6 +1279,7 @@
       <w:r>
         <w:t>s room for development in the venue types. In a few cases, Ottawa stations showed a lack of diversity of venue types, being dominated by a single type. This represents an opportunity to increase other types of venues at these stations. Representing a valuable target for entrepreneurs looking for suitable business locations.</w:t>
       </w:r>
+      <w:bookmarkEnd w:id="0"/>
     </w:p>
     <w:sectPr>
       <w:pgSz w:w="12240" w:h="15840"/>

</xml_diff>